<commit_message>
finished A1 and P1
</commit_message>
<xml_diff>
--- a/Milestone2 Report.docx
+++ b/Milestone2 Report.docx
@@ -346,31 +346,51 @@
           <w:tcPr>
             <w:tcW w:w="1638" w:type="dxa"/>
           </w:tcPr>
-          <w:p/>
+          <w:p>
+            <w:r>
+              <w:t>M3</w:t>
+            </w:r>
+          </w:p>
         </w:tc>
         <w:tc>
           <w:tcPr>
             <w:tcW w:w="3600" w:type="dxa"/>
           </w:tcPr>
-          <w:p/>
+          <w:p>
+            <w:r>
+              <w:t>Adding test data</w:t>
+            </w:r>
+          </w:p>
         </w:tc>
         <w:tc>
           <w:tcPr>
             <w:tcW w:w="1277" w:type="dxa"/>
           </w:tcPr>
-          <w:p/>
+          <w:p>
+            <w:r>
+              <w:t>3.1</w:t>
+            </w:r>
+          </w:p>
         </w:tc>
         <w:tc>
           <w:tcPr>
             <w:tcW w:w="1818" w:type="dxa"/>
           </w:tcPr>
-          <w:p/>
+          <w:p>
+            <w:r>
+              <w:t>Carly</w:t>
+            </w:r>
+          </w:p>
         </w:tc>
         <w:tc>
           <w:tcPr>
             <w:tcW w:w="1243" w:type="dxa"/>
           </w:tcPr>
-          <w:p/>
+          <w:p>
+            <w:r>
+              <w:t>5/10/2015</w:t>
+            </w:r>
+          </w:p>
         </w:tc>
       </w:tr>
       <w:tr>
@@ -3031,13 +3051,7 @@
           </w:tcPr>
           <w:p>
             <w:r>
-              <w:t xml:space="preserve">Carly and Michael (Pair </w:t>
-            </w:r>
-            <w:r>
-              <w:t>brainstorming</w:t>
-            </w:r>
-            <w:r>
-              <w:t>)</w:t>
+              <w:t>Carly and Michael (Pair brainstorming)</w:t>
             </w:r>
           </w:p>
         </w:tc>
@@ -3047,13 +3061,21 @@
           <w:tcPr>
             <w:tcW w:w="5395" w:type="dxa"/>
           </w:tcPr>
-          <w:p/>
+          <w:p>
+            <w:r>
+              <w:t>Testing and implementing improvements</w:t>
+            </w:r>
+          </w:p>
         </w:tc>
         <w:tc>
           <w:tcPr>
             <w:tcW w:w="5395" w:type="dxa"/>
           </w:tcPr>
-          <w:p/>
+          <w:p>
+            <w:r>
+              <w:t>Carly</w:t>
+            </w:r>
+          </w:p>
         </w:tc>
       </w:tr>
       <w:tr>
@@ -3394,7 +3416,19 @@
         <w:t xml:space="preserve">1. </w:t>
       </w:r>
       <w:r>
-        <w:t>Send server request with extra stuff in the URL</w:t>
+        <w:t>Send server</w:t>
+      </w:r>
+      <w:r>
+        <w:t xml:space="preserve"> GET</w:t>
+      </w:r>
+      <w:r>
+        <w:t xml:space="preserve"> request with</w:t>
+      </w:r>
+      <w:r>
+        <w:t xml:space="preserve"> no filename</w:t>
+      </w:r>
+      <w:r>
+        <w:t xml:space="preserve"> in the URL</w:t>
       </w:r>
     </w:p>
     <w:p>
@@ -3404,7 +3438,20 @@
         <w:contextualSpacing/>
       </w:pPr>
       <w:r>
-        <w:t xml:space="preserve">2. </w:t>
+        <w:t>2. Send server POST request with too much in the URL</w:t>
+      </w:r>
+    </w:p>
+    <w:p>
+      <w:pPr>
+        <w:spacing w:line="240" w:lineRule="auto"/>
+        <w:ind w:left="720" w:firstLine="720"/>
+        <w:contextualSpacing/>
+      </w:pPr>
+      <w:r>
+        <w:t>3</w:t>
+      </w:r>
+      <w:r>
+        <w:t xml:space="preserve">. </w:t>
       </w:r>
       <w:r>
         <w:t>Send server request for servlet that does not exist</w:t>
@@ -3413,6 +3460,16 @@
     <w:p>
       <w:pPr>
         <w:spacing w:line="240" w:lineRule="auto"/>
+        <w:ind w:left="720" w:firstLine="720"/>
+        <w:contextualSpacing/>
+      </w:pPr>
+      <w:r>
+        <w:t>4. Send server request for plugin that does not exist</w:t>
+      </w:r>
+    </w:p>
+    <w:p>
+      <w:pPr>
+        <w:spacing w:line="240" w:lineRule="auto"/>
         <w:contextualSpacing/>
       </w:pPr>
       <w:r>
@@ -3432,6 +3489,64 @@
         <w:tab/>
         <w:t>1.</w:t>
       </w:r>
+      <w:r>
+        <w:t xml:space="preserve"> Server failed to s</w:t>
+      </w:r>
+      <w:r>
+        <w:t>end a response back to the user (Array index out of bounds exception)</w:t>
+      </w:r>
+    </w:p>
+    <w:p>
+      <w:pPr>
+        <w:spacing w:line="240" w:lineRule="auto"/>
+        <w:ind w:left="1440" w:firstLine="720"/>
+        <w:contextualSpacing/>
+      </w:pPr>
+      <w:r>
+        <w:rPr>
+          <w:noProof/>
+        </w:rPr>
+        <w:drawing>
+          <wp:inline distT="0" distB="0" distL="0" distR="0" wp14:anchorId="17D0CF3C" wp14:editId="76ED2422">
+            <wp:extent cx="2924175" cy="977985"/>
+            <wp:effectExtent l="19050" t="19050" r="9525" b="12700"/>
+            <wp:docPr id="29" name="Picture 29"/>
+            <wp:cNvGraphicFramePr>
+              <a:graphicFrameLocks xmlns:a="http://schemas.openxmlformats.org/drawingml/2006/main" noChangeAspect="1"/>
+            </wp:cNvGraphicFramePr>
+            <a:graphic xmlns:a="http://schemas.openxmlformats.org/drawingml/2006/main">
+              <a:graphicData uri="http://schemas.openxmlformats.org/drawingml/2006/picture">
+                <pic:pic xmlns:pic="http://schemas.openxmlformats.org/drawingml/2006/picture">
+                  <pic:nvPicPr>
+                    <pic:cNvPr id="1" name=""/>
+                    <pic:cNvPicPr/>
+                  </pic:nvPicPr>
+                  <pic:blipFill>
+                    <a:blip r:embed="rId33"/>
+                    <a:stretch>
+                      <a:fillRect/>
+                    </a:stretch>
+                  </pic:blipFill>
+                  <pic:spPr>
+                    <a:xfrm>
+                      <a:off x="0" y="0"/>
+                      <a:ext cx="2944500" cy="984783"/>
+                    </a:xfrm>
+                    <a:prstGeom prst="rect">
+                      <a:avLst/>
+                    </a:prstGeom>
+                    <a:ln>
+                      <a:solidFill>
+                        <a:schemeClr val="tx1"/>
+                      </a:solidFill>
+                    </a:ln>
+                  </pic:spPr>
+                </pic:pic>
+              </a:graphicData>
+            </a:graphic>
+          </wp:inline>
+        </w:drawing>
+      </w:r>
     </w:p>
     <w:p>
       <w:pPr>
@@ -3445,6 +3560,258 @@
         <w:tab/>
         <w:t>2.</w:t>
       </w:r>
+      <w:r>
+        <w:t xml:space="preserve"> Server uses incorrect filename (lalalalal instead of yyy.txt) but does not crash:</w:t>
+      </w:r>
+    </w:p>
+    <w:p>
+      <w:pPr>
+        <w:tabs>
+          <w:tab w:val="left" w:pos="4590"/>
+        </w:tabs>
+        <w:spacing w:line="240" w:lineRule="auto"/>
+        <w:ind w:left="1440" w:firstLine="720"/>
+        <w:contextualSpacing/>
+      </w:pPr>
+      <w:r>
+        <w:rPr>
+          <w:noProof/>
+        </w:rPr>
+        <w:lastRenderedPageBreak/>
+        <w:drawing>
+          <wp:inline distT="0" distB="0" distL="0" distR="0" wp14:anchorId="662DC1B2" wp14:editId="5AF6AD6D">
+            <wp:extent cx="3409950" cy="2228284"/>
+            <wp:effectExtent l="19050" t="19050" r="19050" b="19685"/>
+            <wp:docPr id="30" name="Picture 30"/>
+            <wp:cNvGraphicFramePr>
+              <a:graphicFrameLocks xmlns:a="http://schemas.openxmlformats.org/drawingml/2006/main" noChangeAspect="1"/>
+            </wp:cNvGraphicFramePr>
+            <a:graphic xmlns:a="http://schemas.openxmlformats.org/drawingml/2006/main">
+              <a:graphicData uri="http://schemas.openxmlformats.org/drawingml/2006/picture">
+                <pic:pic xmlns:pic="http://schemas.openxmlformats.org/drawingml/2006/picture">
+                  <pic:nvPicPr>
+                    <pic:cNvPr id="1" name=""/>
+                    <pic:cNvPicPr/>
+                  </pic:nvPicPr>
+                  <pic:blipFill>
+                    <a:blip r:embed="rId34"/>
+                    <a:stretch>
+                      <a:fillRect/>
+                    </a:stretch>
+                  </pic:blipFill>
+                  <pic:spPr>
+                    <a:xfrm>
+                      <a:off x="0" y="0"/>
+                      <a:ext cx="3410894" cy="2228901"/>
+                    </a:xfrm>
+                    <a:prstGeom prst="rect">
+                      <a:avLst/>
+                    </a:prstGeom>
+                    <a:ln>
+                      <a:solidFill>
+                        <a:schemeClr val="tx1"/>
+                      </a:solidFill>
+                    </a:ln>
+                  </pic:spPr>
+                </pic:pic>
+              </a:graphicData>
+            </a:graphic>
+          </wp:inline>
+        </w:drawing>
+      </w:r>
+      <w:r>
+        <w:rPr>
+          <w:noProof/>
+        </w:rPr>
+        <w:t xml:space="preserve"> </w:t>
+      </w:r>
+      <w:r>
+        <w:rPr>
+          <w:noProof/>
+        </w:rPr>
+        <w:drawing>
+          <wp:inline distT="0" distB="0" distL="0" distR="0" wp14:anchorId="554948A0" wp14:editId="3E295D59">
+            <wp:extent cx="1838325" cy="1771650"/>
+            <wp:effectExtent l="19050" t="19050" r="28575" b="19050"/>
+            <wp:docPr id="31" name="Picture 31"/>
+            <wp:cNvGraphicFramePr>
+              <a:graphicFrameLocks xmlns:a="http://schemas.openxmlformats.org/drawingml/2006/main" noChangeAspect="1"/>
+            </wp:cNvGraphicFramePr>
+            <a:graphic xmlns:a="http://schemas.openxmlformats.org/drawingml/2006/main">
+              <a:graphicData uri="http://schemas.openxmlformats.org/drawingml/2006/picture">
+                <pic:pic xmlns:pic="http://schemas.openxmlformats.org/drawingml/2006/picture">
+                  <pic:nvPicPr>
+                    <pic:cNvPr id="1" name=""/>
+                    <pic:cNvPicPr/>
+                  </pic:nvPicPr>
+                  <pic:blipFill>
+                    <a:blip r:embed="rId35"/>
+                    <a:stretch>
+                      <a:fillRect/>
+                    </a:stretch>
+                  </pic:blipFill>
+                  <pic:spPr>
+                    <a:xfrm>
+                      <a:off x="0" y="0"/>
+                      <a:ext cx="1838325" cy="1771650"/>
+                    </a:xfrm>
+                    <a:prstGeom prst="rect">
+                      <a:avLst/>
+                    </a:prstGeom>
+                    <a:ln>
+                      <a:solidFill>
+                        <a:schemeClr val="tx1"/>
+                      </a:solidFill>
+                    </a:ln>
+                  </pic:spPr>
+                </pic:pic>
+              </a:graphicData>
+            </a:graphic>
+          </wp:inline>
+        </w:drawing>
+      </w:r>
+    </w:p>
+    <w:p>
+      <w:pPr>
+        <w:spacing w:line="240" w:lineRule="auto"/>
+        <w:ind w:left="2160" w:hanging="720"/>
+        <w:contextualSpacing/>
+      </w:pPr>
+      <w:r>
+        <w:t>3. Server failed to s</w:t>
+      </w:r>
+      <w:r>
+        <w:t xml:space="preserve">end a response back to the user (Array </w:t>
+      </w:r>
+      <w:r>
+        <w:t xml:space="preserve">index </w:t>
+      </w:r>
+      <w:r>
+        <w:t>out of bounds exception)</w:t>
+      </w:r>
+      <w:r>
+        <w:rPr>
+          <w:noProof/>
+        </w:rPr>
+        <w:drawing>
+          <wp:inline distT="0" distB="0" distL="0" distR="0" wp14:anchorId="629FEEDC" wp14:editId="08529ACC">
+            <wp:extent cx="3522902" cy="1181100"/>
+            <wp:effectExtent l="19050" t="19050" r="20955" b="19050"/>
+            <wp:docPr id="32" name="Picture 32"/>
+            <wp:cNvGraphicFramePr>
+              <a:graphicFrameLocks xmlns:a="http://schemas.openxmlformats.org/drawingml/2006/main" noChangeAspect="1"/>
+            </wp:cNvGraphicFramePr>
+            <a:graphic xmlns:a="http://schemas.openxmlformats.org/drawingml/2006/main">
+              <a:graphicData uri="http://schemas.openxmlformats.org/drawingml/2006/picture">
+                <pic:pic xmlns:pic="http://schemas.openxmlformats.org/drawingml/2006/picture">
+                  <pic:nvPicPr>
+                    <pic:cNvPr id="1" name=""/>
+                    <pic:cNvPicPr/>
+                  </pic:nvPicPr>
+                  <pic:blipFill rotWithShape="1">
+                    <a:blip r:embed="rId36"/>
+                    <a:srcRect b="14167"/>
+                    <a:stretch/>
+                  </pic:blipFill>
+                  <pic:spPr bwMode="auto">
+                    <a:xfrm>
+                      <a:off x="0" y="0"/>
+                      <a:ext cx="3542216" cy="1187575"/>
+                    </a:xfrm>
+                    <a:prstGeom prst="rect">
+                      <a:avLst/>
+                    </a:prstGeom>
+                    <a:ln>
+                      <a:solidFill>
+                        <a:schemeClr val="tx1"/>
+                      </a:solidFill>
+                    </a:ln>
+                    <a:extLst>
+                      <a:ext uri="{53640926-AAD7-44D8-BBD7-CCE9431645EC}">
+                        <a14:shadowObscured xmlns:a14="http://schemas.microsoft.com/office/drawing/2010/main"/>
+                      </a:ext>
+                    </a:extLst>
+                  </pic:spPr>
+                </pic:pic>
+              </a:graphicData>
+            </a:graphic>
+          </wp:inline>
+        </w:drawing>
+      </w:r>
+    </w:p>
+    <w:p>
+      <w:pPr>
+        <w:spacing w:line="240" w:lineRule="auto"/>
+        <w:ind w:left="2160" w:hanging="720"/>
+        <w:contextualSpacing/>
+      </w:pPr>
+      <w:r>
+        <w:t xml:space="preserve">4. </w:t>
+      </w:r>
+      <w:r>
+        <w:t>Server failed to send a response back to the user</w:t>
+      </w:r>
+      <w:r>
+        <w:t xml:space="preserve"> (Array </w:t>
+      </w:r>
+      <w:r>
+        <w:t xml:space="preserve">index </w:t>
+      </w:r>
+      <w:r>
+        <w:t>out of bounds exception)</w:t>
+      </w:r>
+    </w:p>
+    <w:p>
+      <w:pPr>
+        <w:spacing w:line="240" w:lineRule="auto"/>
+        <w:ind w:left="2160"/>
+        <w:contextualSpacing/>
+      </w:pPr>
+      <w:r>
+        <w:rPr>
+          <w:noProof/>
+        </w:rPr>
+        <w:drawing>
+          <wp:inline distT="0" distB="0" distL="0" distR="0" wp14:anchorId="6B130755" wp14:editId="73659BFC">
+            <wp:extent cx="3533775" cy="1226359"/>
+            <wp:effectExtent l="19050" t="19050" r="9525" b="12065"/>
+            <wp:docPr id="33" name="Picture 33"/>
+            <wp:cNvGraphicFramePr>
+              <a:graphicFrameLocks xmlns:a="http://schemas.openxmlformats.org/drawingml/2006/main" noChangeAspect="1"/>
+            </wp:cNvGraphicFramePr>
+            <a:graphic xmlns:a="http://schemas.openxmlformats.org/drawingml/2006/main">
+              <a:graphicData uri="http://schemas.openxmlformats.org/drawingml/2006/picture">
+                <pic:pic xmlns:pic="http://schemas.openxmlformats.org/drawingml/2006/picture">
+                  <pic:nvPicPr>
+                    <pic:cNvPr id="1" name=""/>
+                    <pic:cNvPicPr/>
+                  </pic:nvPicPr>
+                  <pic:blipFill>
+                    <a:blip r:embed="rId37"/>
+                    <a:stretch>
+                      <a:fillRect/>
+                    </a:stretch>
+                  </pic:blipFill>
+                  <pic:spPr>
+                    <a:xfrm>
+                      <a:off x="0" y="0"/>
+                      <a:ext cx="3598572" cy="1248846"/>
+                    </a:xfrm>
+                    <a:prstGeom prst="rect">
+                      <a:avLst/>
+                    </a:prstGeom>
+                    <a:ln>
+                      <a:solidFill>
+                        <a:schemeClr val="tx1"/>
+                      </a:solidFill>
+                    </a:ln>
+                  </pic:spPr>
+                </pic:pic>
+              </a:graphicData>
+            </a:graphic>
+          </wp:inline>
+        </w:drawing>
+      </w:r>
     </w:p>
     <w:p>
       <w:pPr>
@@ -3481,6 +3848,19 @@
     <w:p>
       <w:pPr>
         <w:spacing w:line="240" w:lineRule="auto"/>
+        <w:ind w:left="1710" w:hanging="270"/>
+        <w:contextualSpacing/>
+      </w:pPr>
+      <w:r>
+        <w:t>1.</w:t>
+      </w:r>
+      <w:r>
+        <w:t xml:space="preserve"> Server recognizes that it is a GET request, thus needing no filename, and successfully completes the request, returning a 200 OK response</w:t>
+      </w:r>
+    </w:p>
+    <w:p>
+      <w:pPr>
+        <w:spacing w:line="240" w:lineRule="auto"/>
         <w:ind w:left="720" w:hanging="720"/>
         <w:contextualSpacing/>
       </w:pPr>
@@ -3489,7 +3869,13 @@
       </w:r>
       <w:r>
         <w:tab/>
-        <w:t>1.</w:t>
+        <w:t>2.</w:t>
+      </w:r>
+      <w:r>
+        <w:t xml:space="preserve"> Server sent proper response (400</w:t>
+      </w:r>
+      <w:r>
+        <w:t xml:space="preserve"> Bad Request) back to the client</w:t>
       </w:r>
     </w:p>
     <w:p>
@@ -3503,7 +3889,19 @@
       </w:r>
       <w:r>
         <w:tab/>
-        <w:t>2.</w:t>
+        <w:t>3.</w:t>
+      </w:r>
+      <w:r>
+        <w:t xml:space="preserve"> </w:t>
+      </w:r>
+      <w:r>
+        <w:t>Server sent proper response (</w:t>
+      </w:r>
+      <w:r>
+        <w:t>400 Bad Request</w:t>
+      </w:r>
+      <w:r>
+        <w:t>) back to the client</w:t>
       </w:r>
     </w:p>
     <w:p>
@@ -3517,7 +3915,41 @@
       </w:r>
       <w:r>
         <w:tab/>
-        <w:t>Conclusion:</w:t>
+        <w:t>4. Server sent proper response (</w:t>
+      </w:r>
+      <w:r>
+        <w:t>400 Bad Request</w:t>
+      </w:r>
+      <w:r>
+        <w:t>) back to the client</w:t>
+      </w:r>
+    </w:p>
+    <w:p>
+      <w:pPr>
+        <w:spacing w:line="240" w:lineRule="auto"/>
+        <w:ind w:left="720" w:hanging="720"/>
+        <w:contextualSpacing/>
+      </w:pPr>
+      <w:r>
+        <w:tab/>
+      </w:r>
+      <w:r>
+        <w:tab/>
+      </w:r>
+      <w:r>
+        <w:rPr>
+          <w:u w:val="single"/>
+        </w:rPr>
+        <w:t>Conclusion</w:t>
+      </w:r>
+      <w:r>
+        <w:t>:</w:t>
+      </w:r>
+      <w:r>
+        <w:t xml:space="preserve"> </w:t>
+      </w:r>
+      <w:r>
+        <w:t>Implementing these additional requests (as well as 500 Internal Server Error) allow the server to still function as normal by responding to the client with a response packet rather than hanging up and not sending any response back to the client at all. These informative error-code requests allow the server not to take any down time from the user and keep the user informed.</w:t>
       </w:r>
     </w:p>
     <w:p>
@@ -3535,38 +3967,17 @@
         <w:contextualSpacing/>
       </w:pPr>
       <w:r>
-        <w:t>A</w:t>
-      </w:r>
-      <w:r>
-        <w:t>2</w:t>
-      </w:r>
-      <w:r>
-        <w:t xml:space="preserve"> </w:t>
-      </w:r>
-      <w:r>
-        <w:t>–</w:t>
-      </w:r>
-      <w:r>
-        <w:t xml:space="preserve"> </w:t>
-      </w:r>
-      <w:r>
-        <w:t>DDOS Attack</w:t>
-      </w:r>
-    </w:p>
-    <w:p>
-      <w:pPr>
-        <w:spacing w:line="240" w:lineRule="auto"/>
-        <w:contextualSpacing/>
-      </w:pPr>
-      <w:r>
-        <w:tab/>
-        <w:t>A</w:t>
-      </w:r>
-      <w:r>
-        <w:t>2</w:t>
-      </w:r>
-      <w:r>
-        <w:t>.1 – Scenario</w:t>
+        <w:t>A2 – DDOS Attack</w:t>
+      </w:r>
+    </w:p>
+    <w:p>
+      <w:pPr>
+        <w:spacing w:line="240" w:lineRule="auto"/>
+        <w:contextualSpacing/>
+      </w:pPr>
+      <w:r>
+        <w:tab/>
+        <w:t>A2.1 – Scenario</w:t>
       </w:r>
     </w:p>
     <w:tbl>
@@ -3730,6 +4141,7 @@
               <w:contextualSpacing/>
             </w:pPr>
             <w:r>
+              <w:lastRenderedPageBreak/>
               <w:t>Response Measure</w:t>
             </w:r>
           </w:p>
@@ -3755,15 +4167,8 @@
         <w:contextualSpacing/>
       </w:pPr>
       <w:r>
-        <w:lastRenderedPageBreak/>
-        <w:tab/>
-        <w:t>A</w:t>
-      </w:r>
-      <w:r>
-        <w:t>2</w:t>
-      </w:r>
-      <w:r>
-        <w:t>.2 – Test plan</w:t>
+        <w:tab/>
+        <w:t>A2.2 – Test plan</w:t>
       </w:r>
     </w:p>
     <w:p>
@@ -3773,39 +4178,29 @@
         <w:contextualSpacing/>
       </w:pPr>
       <w:r>
-        <w:t xml:space="preserve">1. </w:t>
-      </w:r>
-      <w:r>
-        <w:t>Run Denial of Service Launcher with 200 requests/sec</w:t>
-      </w:r>
-    </w:p>
-    <w:p>
-      <w:pPr>
-        <w:spacing w:line="240" w:lineRule="auto"/>
-        <w:contextualSpacing/>
-      </w:pPr>
-      <w:r>
-        <w:tab/>
-      </w:r>
-      <w:r>
-        <w:t>A2</w:t>
-      </w:r>
-      <w:r>
-        <w:t>.3 – Baseline Test Results</w:t>
-      </w:r>
-    </w:p>
-    <w:p>
-      <w:pPr>
-        <w:spacing w:line="240" w:lineRule="auto"/>
-        <w:contextualSpacing/>
-      </w:pPr>
-      <w:r>
-        <w:tab/>
-      </w:r>
-      <w:r>
-        <w:tab/>
-      </w:r>
-      <w:r>
+        <w:t>1. Run Denial of Service Launcher with 200 requests/sec</w:t>
+      </w:r>
+    </w:p>
+    <w:p>
+      <w:pPr>
+        <w:spacing w:line="240" w:lineRule="auto"/>
+        <w:contextualSpacing/>
+      </w:pPr>
+      <w:r>
+        <w:tab/>
+        <w:t>A2.3 – Baseline Test Results</w:t>
+      </w:r>
+    </w:p>
+    <w:p>
+      <w:pPr>
+        <w:spacing w:line="240" w:lineRule="auto"/>
+        <w:contextualSpacing/>
+      </w:pPr>
+      <w:r>
+        <w:tab/>
+      </w:r>
+      <w:r>
+        <w:tab/>
         <w:t>1.</w:t>
       </w:r>
     </w:p>
@@ -3816,12 +4211,7 @@
       </w:pPr>
       <w:r>
         <w:tab/>
-      </w:r>
-      <w:r>
-        <w:t>A2</w:t>
-      </w:r>
-      <w:r>
-        <w:t>.4 – Improvement Tactics</w:t>
+        <w:t>A2.4 – Improvement Tactics</w:t>
       </w:r>
     </w:p>
     <w:p>
@@ -3832,8 +4222,6 @@
       </w:pPr>
       <w:r>
         <w:tab/>
-      </w:r>
-      <w:r>
         <w:t>Limit repeated requests from each sender by using a blacklist</w:t>
       </w:r>
     </w:p>
@@ -3845,12 +4233,7 @@
       </w:pPr>
       <w:r>
         <w:tab/>
-      </w:r>
-      <w:r>
-        <w:t>A2</w:t>
-      </w:r>
-      <w:r>
-        <w:t>.5 – New Results &amp; Conclusion</w:t>
+        <w:t>A2.5 – New Results &amp; Conclusion</w:t>
       </w:r>
     </w:p>
     <w:p>
@@ -3864,8 +4247,6 @@
       </w:r>
       <w:r>
         <w:tab/>
-      </w:r>
-      <w:r>
         <w:t>1.</w:t>
       </w:r>
     </w:p>
@@ -3906,32 +4287,17 @@
         <w:contextualSpacing/>
       </w:pPr>
       <w:r>
-        <w:t>P</w:t>
-      </w:r>
-      <w:r>
-        <w:t xml:space="preserve">1 </w:t>
-      </w:r>
-      <w:r>
-        <w:t>–</w:t>
-      </w:r>
-      <w:r>
-        <w:t xml:space="preserve"> </w:t>
-      </w:r>
-      <w:r>
-        <w:t>Too Long to Run</w:t>
-      </w:r>
-    </w:p>
-    <w:p>
-      <w:pPr>
-        <w:spacing w:line="240" w:lineRule="auto"/>
-        <w:contextualSpacing/>
-      </w:pPr>
-      <w:r>
-        <w:tab/>
-        <w:t>P</w:t>
-      </w:r>
-      <w:r>
-        <w:t>1.1 – Scenario</w:t>
+        <w:t>P1 – Too Long to Run</w:t>
+      </w:r>
+    </w:p>
+    <w:p>
+      <w:pPr>
+        <w:spacing w:line="240" w:lineRule="auto"/>
+        <w:contextualSpacing/>
+      </w:pPr>
+      <w:r>
+        <w:tab/>
+        <w:t>P1.1 – Scenario</w:t>
       </w:r>
     </w:p>
     <w:tbl>
@@ -4142,7 +4508,13 @@
         <w:t xml:space="preserve">1. </w:t>
       </w:r>
       <w:r>
-        <w:t>Create a servlet that sleeps for 30 sec and run it</w:t>
+        <w:t>Cr</w:t>
+      </w:r>
+      <w:r>
+        <w:t>eate a servlet that sleeps for 3</w:t>
+      </w:r>
+      <w:r>
+        <w:t>0 sec and run it</w:t>
       </w:r>
     </w:p>
     <w:p>
@@ -4174,6 +4546,9 @@
       <w:r>
         <w:t>1.</w:t>
       </w:r>
+      <w:r>
+        <w:t xml:space="preserve"> Servlet successfully runs for 30 sec (which is over our server’s cap of 10 seconds)</w:t>
+      </w:r>
     </w:p>
     <w:p>
       <w:pPr>
@@ -4234,6 +4609,9 @@
       <w:r>
         <w:t>1.</w:t>
       </w:r>
+      <w:r>
+        <w:t xml:space="preserve"> Servlet runs (via spawning it on a thread) until the time cap, and then it is terminated. If it was short enough, it completes and returns a 200 OK response. If it had to be cut short, it stops and returns a 408 Request Timeout response.</w:t>
+      </w:r>
     </w:p>
     <w:p>
       <w:pPr>
@@ -4246,8 +4624,24 @@
       </w:r>
       <w:r>
         <w:tab/>
+      </w:r>
+      <w:r>
+        <w:rPr>
+          <w:u w:val="single"/>
+        </w:rPr>
         <w:t>Conclusion:</w:t>
       </w:r>
+      <w:r>
+        <w:rPr>
+          <w:u w:val="single"/>
+        </w:rPr>
+        <w:t xml:space="preserve"> </w:t>
+      </w:r>
+      <w:r>
+        <w:t>Using threading allows the servlet request to be terminated if it is taking up too much processing time. This allows other requests to be served without waiting for the long request to finish if it is not sharing the server.</w:t>
+      </w:r>
+      <w:bookmarkStart w:id="0" w:name="_GoBack"/>
+      <w:bookmarkEnd w:id="0"/>
     </w:p>
     <w:p>
       <w:pPr>
@@ -4265,10 +4659,7 @@
         <w:contextualSpacing/>
       </w:pPr>
       <w:r>
-        <w:t>P</w:t>
-      </w:r>
-      <w:r>
-        <w:t>2 – DDOS Attack</w:t>
+        <w:t>P2 – DDOS Attack</w:t>
       </w:r>
     </w:p>
     <w:p>
@@ -4441,10 +4832,7 @@
         <w:contextualSpacing/>
       </w:pPr>
       <w:r>
-        <w:t>S</w:t>
-      </w:r>
-      <w:r>
-        <w:t xml:space="preserve">1 – </w:t>
+        <w:t xml:space="preserve">S1 – </w:t>
       </w:r>
       <w:r>
         <w:t>Large File Size</w:t>
@@ -4456,11 +4844,9 @@
         <w:contextualSpacing/>
       </w:pPr>
       <w:r>
-        <w:tab/>
-        <w:t>S</w:t>
-      </w:r>
-      <w:r>
-        <w:t>1.1 – Scenario</w:t>
+        <w:lastRenderedPageBreak/>
+        <w:tab/>
+        <w:t>S1.1 – Scenario</w:t>
       </w:r>
     </w:p>
     <w:tbl>
@@ -4596,7 +4982,6 @@
               <w:contextualSpacing/>
             </w:pPr>
             <w:r>
-              <w:lastRenderedPageBreak/>
               <w:t>Response</w:t>
             </w:r>
           </w:p>
@@ -4651,12 +5036,7 @@
       </w:pPr>
       <w:r>
         <w:tab/>
-      </w:r>
-      <w:r>
-        <w:t>S</w:t>
-      </w:r>
-      <w:r>
-        <w:t>1.2 – Test plan</w:t>
+        <w:t>S1.2 – Test plan</w:t>
       </w:r>
     </w:p>
     <w:p>
@@ -4685,12 +5065,7 @@
       </w:pPr>
       <w:r>
         <w:tab/>
-      </w:r>
-      <w:r>
-        <w:t>S</w:t>
-      </w:r>
-      <w:r>
-        <w:t>1.3 – Baseline Test Results</w:t>
+        <w:t>S1.3 – Baseline Test Results</w:t>
       </w:r>
     </w:p>
     <w:p>
@@ -4713,12 +5088,7 @@
       </w:pPr>
       <w:r>
         <w:tab/>
-      </w:r>
-      <w:r>
-        <w:t>S</w:t>
-      </w:r>
-      <w:r>
-        <w:t>1.4 – Improvement Tactics</w:t>
+        <w:t>S1.4 – Improvement Tactics</w:t>
       </w:r>
     </w:p>
     <w:p>
@@ -4752,12 +5122,7 @@
       </w:pPr>
       <w:r>
         <w:tab/>
-      </w:r>
-      <w:r>
-        <w:t>S</w:t>
-      </w:r>
-      <w:r>
-        <w:t>1.5 – New Results &amp; Conclusion</w:t>
+        <w:t>S1.5 – New Results &amp; Conclusion</w:t>
       </w:r>
     </w:p>
     <w:p>
@@ -4804,38 +5169,27 @@
         <w:contextualSpacing/>
       </w:pPr>
       <w:r>
-        <w:t>S</w:t>
-      </w:r>
-      <w:r>
-        <w:t>2 – DDOS Attack</w:t>
-      </w:r>
-    </w:p>
-    <w:p>
-      <w:pPr>
-        <w:spacing w:line="240" w:lineRule="auto"/>
-        <w:contextualSpacing/>
-      </w:pPr>
-      <w:r>
-        <w:tab/>
-        <w:t>S</w:t>
-      </w:r>
-      <w:r>
-        <w:t>2.1 – Scenario – SEE A2.1</w:t>
-      </w:r>
-    </w:p>
-    <w:p>
-      <w:pPr>
-        <w:spacing w:line="240" w:lineRule="auto"/>
-        <w:contextualSpacing/>
-      </w:pPr>
-      <w:r>
-        <w:tab/>
-      </w:r>
-      <w:r>
-        <w:t>S</w:t>
-      </w:r>
-      <w:r>
-        <w:t>2.2 – Test plan</w:t>
+        <w:t>S2 – DDOS Attack</w:t>
+      </w:r>
+    </w:p>
+    <w:p>
+      <w:pPr>
+        <w:spacing w:line="240" w:lineRule="auto"/>
+        <w:contextualSpacing/>
+      </w:pPr>
+      <w:r>
+        <w:tab/>
+        <w:t>S2.1 – Scenario – SEE A2.1</w:t>
+      </w:r>
+    </w:p>
+    <w:p>
+      <w:pPr>
+        <w:spacing w:line="240" w:lineRule="auto"/>
+        <w:contextualSpacing/>
+      </w:pPr>
+      <w:r>
+        <w:tab/>
+        <w:t>S2.2 – Test plan</w:t>
       </w:r>
     </w:p>
     <w:p>
@@ -4845,25 +5199,17 @@
         <w:contextualSpacing/>
       </w:pPr>
       <w:r>
-        <w:t xml:space="preserve">1. Run Denial of Service Launcher with 200 requests/sec </w:t>
-      </w:r>
-      <w:r>
-        <w:t>and record table of users and respective requests processed per second</w:t>
-      </w:r>
-    </w:p>
-    <w:p>
-      <w:pPr>
-        <w:spacing w:line="240" w:lineRule="auto"/>
-        <w:contextualSpacing/>
-      </w:pPr>
-      <w:r>
-        <w:tab/>
-      </w:r>
-      <w:r>
-        <w:t>S</w:t>
-      </w:r>
-      <w:r>
-        <w:t>2.3 – Baseline Test Results</w:t>
+        <w:t>1. Run Denial of Service Launcher with 200 requests/sec and record table of users and respective requests processed per second</w:t>
+      </w:r>
+    </w:p>
+    <w:p>
+      <w:pPr>
+        <w:spacing w:line="240" w:lineRule="auto"/>
+        <w:contextualSpacing/>
+      </w:pPr>
+      <w:r>
+        <w:tab/>
+        <w:t>S2.3 – Baseline Test Results</w:t>
       </w:r>
     </w:p>
     <w:p>
@@ -4886,12 +5232,7 @@
       </w:pPr>
       <w:r>
         <w:tab/>
-      </w:r>
-      <w:r>
-        <w:t>S</w:t>
-      </w:r>
-      <w:r>
-        <w:t>2.4 – SEE A2.4</w:t>
+        <w:t>S2.4 – SEE A2.4</w:t>
       </w:r>
     </w:p>
     <w:p>
@@ -4902,14 +5243,7 @@
       </w:pPr>
       <w:r>
         <w:tab/>
-      </w:r>
-      <w:r>
-        <w:t>S</w:t>
-      </w:r>
-      <w:bookmarkStart w:id="0" w:name="_GoBack"/>
-      <w:bookmarkEnd w:id="0"/>
-      <w:r>
-        <w:t>2.5 – New Results &amp; Conclusion</w:t>
+        <w:t>S2.5 – New Results &amp; Conclusion</w:t>
       </w:r>
     </w:p>
     <w:p>
@@ -4988,7 +5322,7 @@
       </w:r>
     </w:p>
     <w:sectPr>
-      <w:footerReference w:type="default" r:id="rId33"/>
+      <w:footerReference w:type="default" r:id="rId38"/>
       <w:pgSz w:w="12240" w:h="15840"/>
       <w:pgMar w:top="720" w:right="720" w:bottom="720" w:left="720" w:header="720" w:footer="720" w:gutter="0"/>
       <w:cols w:space="720"/>
@@ -5073,7 +5407,7 @@
             <w:bCs/>
             <w:noProof/>
           </w:rPr>
-          <w:t>12</w:t>
+          <w:t>14</w:t>
         </w:r>
         <w:r>
           <w:rPr>
@@ -5118,7 +5452,7 @@
             <w:bCs/>
             <w:noProof/>
           </w:rPr>
-          <w:t>13</w:t>
+          <w:t>14</w:t>
         </w:r>
         <w:r>
           <w:rPr>
@@ -6386,7 +6720,7 @@
 </file>
 
 <file path=customXml/itemProps1.xml><?xml version="1.0" encoding="utf-8"?>
-<ds:datastoreItem xmlns:ds="http://schemas.openxmlformats.org/officeDocument/2006/customXml" ds:itemID="{D46819FB-890D-4977-A68D-6D65DD949A71}">
+<ds:datastoreItem xmlns:ds="http://schemas.openxmlformats.org/officeDocument/2006/customXml" ds:itemID="{87A2701E-CA61-4B3A-B399-513F2CC5161E}">
   <ds:schemaRefs>
     <ds:schemaRef ds:uri="http://schemas.openxmlformats.org/officeDocument/2006/bibliography"/>
   </ds:schemaRefs>

</xml_diff>